<commit_message>
upd docs, added owl params
</commit_message>
<xml_diff>
--- a/src/main/resources/templates/bachelors/4th_course/09.03.01_PIiKN_VKR_otzyv_2.docx
+++ b/src/main/resources/templates/bachelors/4th_course/09.03.01_PIiKN_VKR_otzyv_2.docx
@@ -4175,218 +4175,17 @@
         <w:t xml:space="preserve">   </w:t>
       </w:r>
       <w:r>
-        <w:t>Подпись</w:t>
-      </w:r>
-    </w:p>
-    <w:p>
-      <w:pPr>
-        <w:ind w:firstLine="709"/>
-      </w:pPr>
+        <w:rPr>
+          <w:i/>
+          <w:iCs/>
+          <w:color w:val="000000"/>
+          <w:sz w:val="18"/>
+          <w:szCs w:val="18"/>
+        </w:rPr>
+        <w:t>(подпись)</w:t>
+      </w:r>
       <w:bookmarkStart w:id="0" w:name="_GoBack"/>
       <w:bookmarkEnd w:id="0"/>
-    </w:p>
-    <w:p>
-      <w:pPr>
-        <w:pStyle w:val="HTML"/>
-        <w:shd w:val="clear" w:color="auto" w:fill="FFFFFF"/>
-        <w:rPr>
-          <w:color w:val="080808"/>
-        </w:rPr>
-      </w:pPr>
-      <w:proofErr w:type="spellStart"/>
-      <w:r>
-        <w:rPr>
-          <w:rFonts w:ascii="Times New Roman" w:hAnsi="Times New Roman" w:cs="Times New Roman"/>
-          <w:color w:val="000000" w:themeColor="text1"/>
-          <w:sz w:val="24"/>
-          <w:szCs w:val="24"/>
-        </w:rPr>
-        <w:t>фиоСоруководителяВКР</w:t>
-      </w:r>
-      <w:proofErr w:type="spellEnd"/>
-      <w:r>
-        <w:rPr>
-          <w:rFonts w:ascii="Times New Roman" w:hAnsi="Times New Roman" w:cs="Times New Roman"/>
-          <w:color w:val="000000" w:themeColor="text1"/>
-          <w:sz w:val="24"/>
-          <w:szCs w:val="24"/>
-        </w:rPr>
-        <w:t>,</w:t>
-      </w:r>
-      <w:r>
-        <w:rPr>
-          <w:rFonts w:ascii="Times New Roman" w:hAnsi="Times New Roman" w:cs="Times New Roman"/>
-          <w:color w:val="000000" w:themeColor="text1"/>
-          <w:sz w:val="24"/>
-          <w:szCs w:val="24"/>
-        </w:rPr>
-        <w:t xml:space="preserve"> </w:t>
-      </w:r>
-    </w:p>
-    <w:p>
-      <w:pPr>
-        <w:pStyle w:val="HTML"/>
-        <w:shd w:val="clear" w:color="auto" w:fill="FFFFFF"/>
-        <w:rPr>
-          <w:rFonts w:ascii="Times New Roman" w:hAnsi="Times New Roman" w:cs="Times New Roman"/>
-          <w:color w:val="000000" w:themeColor="text1"/>
-          <w:sz w:val="24"/>
-          <w:szCs w:val="24"/>
-        </w:rPr>
-      </w:pPr>
-      <w:proofErr w:type="spellStart"/>
-      <w:r>
-        <w:rPr>
-          <w:rFonts w:ascii="Times New Roman" w:hAnsi="Times New Roman" w:cs="Times New Roman"/>
-          <w:color w:val="000000" w:themeColor="text1"/>
-          <w:sz w:val="24"/>
-          <w:szCs w:val="24"/>
-        </w:rPr>
-        <w:t>должностьСоруководителяВКР</w:t>
-      </w:r>
-      <w:proofErr w:type="spellEnd"/>
-      <w:r>
-        <w:rPr>
-          <w:rFonts w:ascii="Times New Roman" w:hAnsi="Times New Roman" w:cs="Times New Roman"/>
-          <w:color w:val="000000" w:themeColor="text1"/>
-          <w:sz w:val="24"/>
-          <w:szCs w:val="24"/>
-        </w:rPr>
-        <w:tab/>
-      </w:r>
-      <w:r>
-        <w:rPr>
-          <w:rFonts w:ascii="Times New Roman" w:hAnsi="Times New Roman" w:cs="Times New Roman"/>
-          <w:color w:val="000000" w:themeColor="text1"/>
-          <w:sz w:val="24"/>
-          <w:szCs w:val="24"/>
-        </w:rPr>
-        <w:tab/>
-      </w:r>
-      <w:r>
-        <w:rPr>
-          <w:rFonts w:ascii="Times New Roman" w:hAnsi="Times New Roman" w:cs="Times New Roman"/>
-          <w:color w:val="000000" w:themeColor="text1"/>
-          <w:sz w:val="24"/>
-          <w:szCs w:val="24"/>
-        </w:rPr>
-        <w:tab/>
-      </w:r>
-    </w:p>
-    <w:p>
-      <w:pPr>
-        <w:pStyle w:val="HTML"/>
-        <w:shd w:val="clear" w:color="auto" w:fill="FFFFFF"/>
-        <w:rPr>
-          <w:rFonts w:ascii="Times New Roman" w:hAnsi="Times New Roman" w:cs="Times New Roman"/>
-          <w:color w:val="000000" w:themeColor="text1"/>
-          <w:sz w:val="24"/>
-          <w:szCs w:val="24"/>
-        </w:rPr>
-      </w:pPr>
-      <w:r>
-        <w:rPr>
-          <w:rFonts w:ascii="Times New Roman" w:hAnsi="Times New Roman" w:cs="Times New Roman"/>
-          <w:color w:val="000000" w:themeColor="text1"/>
-          <w:sz w:val="24"/>
-          <w:szCs w:val="24"/>
-        </w:rPr>
-        <w:tab/>
-      </w:r>
-      <w:r>
-        <w:rPr>
-          <w:rFonts w:ascii="Times New Roman" w:hAnsi="Times New Roman" w:cs="Times New Roman"/>
-          <w:color w:val="000000" w:themeColor="text1"/>
-          <w:sz w:val="24"/>
-          <w:szCs w:val="24"/>
-        </w:rPr>
-        <w:tab/>
-      </w:r>
-      <w:r>
-        <w:rPr>
-          <w:rFonts w:ascii="Times New Roman" w:hAnsi="Times New Roman" w:cs="Times New Roman"/>
-          <w:color w:val="000000" w:themeColor="text1"/>
-          <w:sz w:val="24"/>
-          <w:szCs w:val="24"/>
-        </w:rPr>
-        <w:tab/>
-      </w:r>
-      <w:r>
-        <w:rPr>
-          <w:rFonts w:ascii="Times New Roman" w:hAnsi="Times New Roman" w:cs="Times New Roman"/>
-          <w:color w:val="000000" w:themeColor="text1"/>
-          <w:sz w:val="24"/>
-          <w:szCs w:val="24"/>
-        </w:rPr>
-        <w:tab/>
-      </w:r>
-      <w:r>
-        <w:rPr>
-          <w:rFonts w:ascii="Times New Roman" w:hAnsi="Times New Roman" w:cs="Times New Roman"/>
-          <w:color w:val="000000" w:themeColor="text1"/>
-          <w:sz w:val="24"/>
-          <w:szCs w:val="24"/>
-        </w:rPr>
-        <w:tab/>
-      </w:r>
-      <w:r>
-        <w:rPr>
-          <w:rFonts w:ascii="Times New Roman" w:hAnsi="Times New Roman" w:cs="Times New Roman"/>
-          <w:color w:val="000000" w:themeColor="text1"/>
-          <w:sz w:val="24"/>
-          <w:szCs w:val="24"/>
-        </w:rPr>
-        <w:tab/>
-      </w:r>
-      <w:r>
-        <w:rPr>
-          <w:rFonts w:ascii="Times New Roman" w:hAnsi="Times New Roman" w:cs="Times New Roman"/>
-          <w:color w:val="000000" w:themeColor="text1"/>
-          <w:sz w:val="24"/>
-          <w:szCs w:val="24"/>
-        </w:rPr>
-        <w:tab/>
-      </w:r>
-      <w:r>
-        <w:rPr>
-          <w:rFonts w:ascii="Times New Roman" w:hAnsi="Times New Roman" w:cs="Times New Roman"/>
-          <w:color w:val="000000" w:themeColor="text1"/>
-          <w:sz w:val="24"/>
-          <w:szCs w:val="24"/>
-        </w:rPr>
-        <w:t xml:space="preserve">      </w:t>
-      </w:r>
-      <w:r>
-        <w:rPr>
-          <w:rFonts w:ascii="Times New Roman" w:hAnsi="Times New Roman" w:cs="Times New Roman"/>
-          <w:sz w:val="24"/>
-          <w:szCs w:val="24"/>
-        </w:rPr>
-        <w:t>______________</w:t>
-      </w:r>
-    </w:p>
-    <w:p>
-      <w:pPr>
-        <w:ind w:left="5040" w:firstLine="720"/>
-      </w:pPr>
-      <w:r>
-        <w:t xml:space="preserve">     </w:t>
-      </w:r>
-      <w:r>
-        <w:tab/>
-      </w:r>
-      <w:r>
-        <w:t xml:space="preserve">   </w:t>
-      </w:r>
-      <w:r>
-        <w:t xml:space="preserve">      </w:t>
-      </w:r>
-      <w:r>
-        <w:t xml:space="preserve">  </w:t>
-      </w:r>
-      <w:r>
-        <w:t>Подпись</w:t>
-      </w:r>
     </w:p>
     <w:p>
       <w:pPr>
@@ -4395,97 +4194,519 @@
     </w:p>
     <w:p>
       <w:pPr>
-        <w:ind w:firstLine="0"/>
+        <w:pStyle w:val="HTML"/>
+        <w:shd w:val="clear" w:color="auto" w:fill="FFFFFF"/>
+        <w:rPr>
+          <w:color w:val="080808"/>
+        </w:rPr>
       </w:pPr>
-      <w:r>
-        <w:t xml:space="preserve">Дата </w:t>
+      <w:proofErr w:type="spellStart"/>
+      <w:r>
+        <w:rPr>
+          <w:rFonts w:ascii="Times New Roman" w:hAnsi="Times New Roman" w:cs="Times New Roman"/>
+          <w:color w:val="000000" w:themeColor="text1"/>
+          <w:sz w:val="24"/>
+          <w:szCs w:val="24"/>
+        </w:rPr>
+        <w:t>фиоСоруководителяВКР</w:t>
+      </w:r>
+      <w:proofErr w:type="spellEnd"/>
+      <w:r>
+        <w:rPr>
+          <w:rFonts w:ascii="Times New Roman" w:hAnsi="Times New Roman" w:cs="Times New Roman"/>
+          <w:color w:val="000000" w:themeColor="text1"/>
+          <w:sz w:val="24"/>
+          <w:szCs w:val="24"/>
+        </w:rPr>
+        <w:t>,</w:t>
+      </w:r>
+      <w:r>
+        <w:rPr>
+          <w:rFonts w:ascii="Times New Roman" w:hAnsi="Times New Roman" w:cs="Times New Roman"/>
+          <w:color w:val="000000" w:themeColor="text1"/>
+          <w:sz w:val="24"/>
+          <w:szCs w:val="24"/>
+        </w:rPr>
+        <w:t xml:space="preserve"> </w:t>
       </w:r>
     </w:p>
     <w:p>
       <w:pPr>
+        <w:pStyle w:val="HTML"/>
+        <w:shd w:val="clear" w:color="auto" w:fill="FFFFFF"/>
+        <w:rPr>
+          <w:rFonts w:ascii="Times New Roman" w:hAnsi="Times New Roman" w:cs="Times New Roman"/>
+          <w:color w:val="000000" w:themeColor="text1"/>
+          <w:sz w:val="24"/>
+          <w:szCs w:val="24"/>
+        </w:rPr>
+      </w:pPr>
+      <w:proofErr w:type="spellStart"/>
+      <w:r>
+        <w:rPr>
+          <w:rFonts w:ascii="Times New Roman" w:hAnsi="Times New Roman" w:cs="Times New Roman"/>
+          <w:color w:val="000000" w:themeColor="text1"/>
+          <w:sz w:val="24"/>
+          <w:szCs w:val="24"/>
+        </w:rPr>
+        <w:t>должностьСоруководителяВКР</w:t>
+      </w:r>
+      <w:proofErr w:type="spellEnd"/>
+      <w:r>
+        <w:rPr>
+          <w:rFonts w:ascii="Times New Roman" w:hAnsi="Times New Roman" w:cs="Times New Roman"/>
+          <w:color w:val="000000" w:themeColor="text1"/>
+          <w:sz w:val="24"/>
+          <w:szCs w:val="24"/>
+        </w:rPr>
+        <w:tab/>
+      </w:r>
+      <w:r>
+        <w:rPr>
+          <w:rFonts w:ascii="Times New Roman" w:hAnsi="Times New Roman" w:cs="Times New Roman"/>
+          <w:color w:val="000000" w:themeColor="text1"/>
+          <w:sz w:val="24"/>
+          <w:szCs w:val="24"/>
+        </w:rPr>
+        <w:tab/>
+      </w:r>
+      <w:r>
+        <w:rPr>
+          <w:rFonts w:ascii="Times New Roman" w:hAnsi="Times New Roman" w:cs="Times New Roman"/>
+          <w:color w:val="000000" w:themeColor="text1"/>
+          <w:sz w:val="24"/>
+          <w:szCs w:val="24"/>
+        </w:rPr>
+        <w:tab/>
+      </w:r>
+    </w:p>
+    <w:p>
+      <w:pPr>
+        <w:pStyle w:val="HTML"/>
+        <w:shd w:val="clear" w:color="auto" w:fill="FFFFFF"/>
+        <w:rPr>
+          <w:rFonts w:ascii="Times New Roman" w:hAnsi="Times New Roman" w:cs="Times New Roman"/>
+          <w:color w:val="000000" w:themeColor="text1"/>
+          <w:sz w:val="24"/>
+          <w:szCs w:val="24"/>
+        </w:rPr>
+      </w:pPr>
+      <w:r>
+        <w:rPr>
+          <w:rFonts w:ascii="Times New Roman" w:hAnsi="Times New Roman" w:cs="Times New Roman"/>
+          <w:color w:val="000000" w:themeColor="text1"/>
+          <w:sz w:val="24"/>
+          <w:szCs w:val="24"/>
+        </w:rPr>
+        <w:tab/>
+      </w:r>
+      <w:r>
+        <w:rPr>
+          <w:rFonts w:ascii="Times New Roman" w:hAnsi="Times New Roman" w:cs="Times New Roman"/>
+          <w:color w:val="000000" w:themeColor="text1"/>
+          <w:sz w:val="24"/>
+          <w:szCs w:val="24"/>
+        </w:rPr>
+        <w:tab/>
+      </w:r>
+      <w:r>
+        <w:rPr>
+          <w:rFonts w:ascii="Times New Roman" w:hAnsi="Times New Roman" w:cs="Times New Roman"/>
+          <w:color w:val="000000" w:themeColor="text1"/>
+          <w:sz w:val="24"/>
+          <w:szCs w:val="24"/>
+        </w:rPr>
+        <w:tab/>
+      </w:r>
+      <w:r>
+        <w:rPr>
+          <w:rFonts w:ascii="Times New Roman" w:hAnsi="Times New Roman" w:cs="Times New Roman"/>
+          <w:color w:val="000000" w:themeColor="text1"/>
+          <w:sz w:val="24"/>
+          <w:szCs w:val="24"/>
+        </w:rPr>
+        <w:tab/>
+      </w:r>
+      <w:r>
+        <w:rPr>
+          <w:rFonts w:ascii="Times New Roman" w:hAnsi="Times New Roman" w:cs="Times New Roman"/>
+          <w:color w:val="000000" w:themeColor="text1"/>
+          <w:sz w:val="24"/>
+          <w:szCs w:val="24"/>
+        </w:rPr>
+        <w:tab/>
+      </w:r>
+      <w:r>
+        <w:rPr>
+          <w:rFonts w:ascii="Times New Roman" w:hAnsi="Times New Roman" w:cs="Times New Roman"/>
+          <w:color w:val="000000" w:themeColor="text1"/>
+          <w:sz w:val="24"/>
+          <w:szCs w:val="24"/>
+        </w:rPr>
+        <w:tab/>
+      </w:r>
+      <w:r>
+        <w:rPr>
+          <w:rFonts w:ascii="Times New Roman" w:hAnsi="Times New Roman" w:cs="Times New Roman"/>
+          <w:color w:val="000000" w:themeColor="text1"/>
+          <w:sz w:val="24"/>
+          <w:szCs w:val="24"/>
+        </w:rPr>
+        <w:tab/>
+      </w:r>
+      <w:r>
+        <w:rPr>
+          <w:rFonts w:ascii="Times New Roman" w:hAnsi="Times New Roman" w:cs="Times New Roman"/>
+          <w:color w:val="000000" w:themeColor="text1"/>
+          <w:sz w:val="24"/>
+          <w:szCs w:val="24"/>
+        </w:rPr>
+        <w:t xml:space="preserve">      </w:t>
+      </w:r>
+      <w:r>
+        <w:rPr>
+          <w:rFonts w:ascii="Times New Roman" w:hAnsi="Times New Roman" w:cs="Times New Roman"/>
+          <w:sz w:val="24"/>
+          <w:szCs w:val="24"/>
+        </w:rPr>
+        <w:t>______________</w:t>
+      </w:r>
+    </w:p>
+    <w:p>
+      <w:pPr>
+        <w:ind w:left="5040" w:firstLine="720"/>
+      </w:pPr>
+      <w:r>
+        <w:t xml:space="preserve">     </w:t>
+      </w:r>
+      <w:r>
+        <w:tab/>
+      </w:r>
+      <w:r>
+        <w:t xml:space="preserve">   </w:t>
+      </w:r>
+      <w:r>
+        <w:t xml:space="preserve">      </w:t>
+      </w:r>
+      <w:r>
+        <w:t xml:space="preserve">  </w:t>
+      </w:r>
+      <w:r>
+        <w:rPr>
+          <w:i/>
+          <w:iCs/>
+          <w:color w:val="000000"/>
+          <w:sz w:val="18"/>
+          <w:szCs w:val="18"/>
+        </w:rPr>
+        <w:t>(подпись)</w:t>
+      </w:r>
+    </w:p>
+    <w:p>
+      <w:pPr>
+        <w:ind w:firstLine="0"/>
+        <w:rPr>
+          <w:color w:val="000000"/>
+        </w:rPr>
+      </w:pPr>
+      <w:r>
+        <w:rPr>
+          <w:color w:val="000000" w:themeColor="text1"/>
+        </w:rPr>
+        <w:t>________________</w:t>
+      </w:r>
+      <w:r>
+        <w:rPr>
+          <w:color w:val="000000"/>
+        </w:rPr>
+        <w:tab/>
+      </w:r>
+      <w:r>
+        <w:rPr>
+          <w:color w:val="000000"/>
+        </w:rPr>
+        <w:tab/>
+      </w:r>
+      <w:r>
+        <w:rPr>
+          <w:color w:val="000000"/>
+        </w:rPr>
+        <w:tab/>
+      </w:r>
+      <w:r>
+        <w:rPr>
+          <w:color w:val="000000"/>
+        </w:rPr>
+        <w:tab/>
+      </w:r>
+      <w:r>
+        <w:rPr>
+          <w:color w:val="000000"/>
+        </w:rPr>
+        <w:tab/>
+      </w:r>
+      <w:r>
+        <w:rPr>
+          <w:color w:val="000000"/>
+        </w:rPr>
+        <w:tab/>
+      </w:r>
+      <w:r>
+        <w:rPr>
+          <w:color w:val="000000"/>
+        </w:rPr>
+        <w:tab/>
+        <w:t xml:space="preserve"> </w:t>
+      </w:r>
+    </w:p>
+    <w:p>
+      <w:pPr>
+        <w:tabs>
+          <w:tab w:val="left" w:pos="916"/>
+          <w:tab w:val="left" w:pos="1832"/>
+          <w:tab w:val="left" w:pos="2748"/>
+          <w:tab w:val="left" w:pos="3664"/>
+          <w:tab w:val="left" w:pos="4580"/>
+          <w:tab w:val="left" w:pos="5496"/>
+          <w:tab w:val="left" w:pos="6412"/>
+          <w:tab w:val="left" w:pos="7328"/>
+          <w:tab w:val="left" w:pos="8244"/>
+          <w:tab w:val="left" w:pos="9160"/>
+          <w:tab w:val="left" w:pos="10076"/>
+          <w:tab w:val="left" w:pos="10992"/>
+          <w:tab w:val="left" w:pos="11908"/>
+          <w:tab w:val="left" w:pos="12824"/>
+          <w:tab w:val="left" w:pos="13740"/>
+          <w:tab w:val="left" w:pos="14656"/>
+        </w:tabs>
+        <w:ind w:firstLine="0"/>
+      </w:pPr>
+      <w:r>
+        <w:rPr>
+          <w:i/>
+          <w:iCs/>
+          <w:sz w:val="18"/>
+          <w:szCs w:val="18"/>
+        </w:rPr>
+        <w:t xml:space="preserve">              (дата)</w:t>
+      </w:r>
+      <w:r>
+        <w:tab/>
+      </w:r>
+    </w:p>
+    <w:p>
+      <w:pPr>
+        <w:tabs>
+          <w:tab w:val="left" w:pos="916"/>
+          <w:tab w:val="left" w:pos="1832"/>
+          <w:tab w:val="left" w:pos="2748"/>
+          <w:tab w:val="left" w:pos="3664"/>
+          <w:tab w:val="left" w:pos="4580"/>
+          <w:tab w:val="left" w:pos="5496"/>
+          <w:tab w:val="left" w:pos="6412"/>
+          <w:tab w:val="left" w:pos="7328"/>
+          <w:tab w:val="left" w:pos="8244"/>
+          <w:tab w:val="left" w:pos="9160"/>
+          <w:tab w:val="left" w:pos="10076"/>
+          <w:tab w:val="left" w:pos="10992"/>
+          <w:tab w:val="left" w:pos="11908"/>
+          <w:tab w:val="left" w:pos="12824"/>
+          <w:tab w:val="left" w:pos="13740"/>
+          <w:tab w:val="left" w:pos="14656"/>
+        </w:tabs>
         <w:ind w:firstLine="0"/>
       </w:pPr>
     </w:p>
     <w:p>
       <w:pPr>
+        <w:tabs>
+          <w:tab w:val="left" w:pos="916"/>
+          <w:tab w:val="left" w:pos="1832"/>
+          <w:tab w:val="left" w:pos="2748"/>
+          <w:tab w:val="left" w:pos="3664"/>
+          <w:tab w:val="left" w:pos="4580"/>
+          <w:tab w:val="left" w:pos="5496"/>
+          <w:tab w:val="left" w:pos="6412"/>
+          <w:tab w:val="left" w:pos="7328"/>
+          <w:tab w:val="left" w:pos="8244"/>
+          <w:tab w:val="left" w:pos="9160"/>
+          <w:tab w:val="left" w:pos="10076"/>
+          <w:tab w:val="left" w:pos="10992"/>
+          <w:tab w:val="left" w:pos="11908"/>
+          <w:tab w:val="left" w:pos="12824"/>
+          <w:tab w:val="left" w:pos="13740"/>
+          <w:tab w:val="left" w:pos="14656"/>
+        </w:tabs>
+        <w:ind w:firstLine="0"/>
+      </w:pPr>
+      <w:r>
+        <w:t xml:space="preserve">С отзывом </w:t>
+      </w:r>
+      <w:proofErr w:type="gramStart"/>
+      <w:r>
+        <w:t>ознакомлен</w:t>
+      </w:r>
+      <w:proofErr w:type="gramEnd"/>
+      <w:r>
+        <w:t xml:space="preserve">: </w:t>
+      </w:r>
+    </w:p>
+    <w:p>
+      <w:pPr>
+        <w:tabs>
+          <w:tab w:val="left" w:pos="916"/>
+          <w:tab w:val="left" w:pos="1832"/>
+          <w:tab w:val="left" w:pos="2748"/>
+          <w:tab w:val="left" w:pos="3664"/>
+          <w:tab w:val="left" w:pos="4580"/>
+          <w:tab w:val="left" w:pos="5496"/>
+          <w:tab w:val="left" w:pos="6412"/>
+          <w:tab w:val="left" w:pos="7328"/>
+          <w:tab w:val="left" w:pos="8244"/>
+          <w:tab w:val="left" w:pos="9160"/>
+          <w:tab w:val="left" w:pos="10076"/>
+          <w:tab w:val="left" w:pos="10992"/>
+          <w:tab w:val="left" w:pos="11908"/>
+          <w:tab w:val="left" w:pos="12824"/>
+          <w:tab w:val="left" w:pos="13740"/>
+          <w:tab w:val="left" w:pos="14656"/>
+        </w:tabs>
         <w:ind w:firstLine="0"/>
       </w:pPr>
     </w:p>
     <w:p>
       <w:pPr>
+        <w:tabs>
+          <w:tab w:val="left" w:pos="916"/>
+          <w:tab w:val="left" w:pos="1832"/>
+          <w:tab w:val="left" w:pos="2748"/>
+          <w:tab w:val="left" w:pos="3664"/>
+          <w:tab w:val="left" w:pos="4580"/>
+          <w:tab w:val="left" w:pos="5496"/>
+          <w:tab w:val="left" w:pos="6412"/>
+          <w:tab w:val="left" w:pos="7328"/>
+          <w:tab w:val="left" w:pos="8244"/>
+          <w:tab w:val="left" w:pos="9160"/>
+          <w:tab w:val="left" w:pos="10076"/>
+          <w:tab w:val="left" w:pos="10992"/>
+          <w:tab w:val="left" w:pos="11908"/>
+          <w:tab w:val="left" w:pos="12824"/>
+          <w:tab w:val="left" w:pos="13740"/>
+          <w:tab w:val="left" w:pos="14656"/>
+        </w:tabs>
         <w:ind w:firstLine="0"/>
       </w:pPr>
       <w:r>
-        <w:t xml:space="preserve">С отзывом </w:t>
-      </w:r>
-      <w:proofErr w:type="gramStart"/>
-      <w:r>
-        <w:t>ознакомлен</w:t>
-      </w:r>
-      <w:proofErr w:type="gramEnd"/>
-      <w:r>
-        <w:t xml:space="preserve">: </w:t>
-      </w:r>
+        <w:t xml:space="preserve">______________  </w:t>
+      </w:r>
+      <w:proofErr w:type="spellStart"/>
+      <w:r>
+        <w:t>имяСтудентаИ</w:t>
+      </w:r>
+      <w:proofErr w:type="spellEnd"/>
     </w:p>
     <w:p>
       <w:pPr>
+        <w:tabs>
+          <w:tab w:val="left" w:pos="916"/>
+          <w:tab w:val="left" w:pos="1832"/>
+          <w:tab w:val="left" w:pos="2748"/>
+          <w:tab w:val="left" w:pos="3664"/>
+          <w:tab w:val="left" w:pos="4580"/>
+          <w:tab w:val="left" w:pos="5496"/>
+          <w:tab w:val="left" w:pos="6412"/>
+          <w:tab w:val="left" w:pos="7328"/>
+          <w:tab w:val="left" w:pos="8244"/>
+          <w:tab w:val="left" w:pos="9160"/>
+          <w:tab w:val="left" w:pos="10076"/>
+          <w:tab w:val="left" w:pos="10992"/>
+          <w:tab w:val="left" w:pos="11908"/>
+          <w:tab w:val="left" w:pos="12824"/>
+          <w:tab w:val="left" w:pos="13740"/>
+          <w:tab w:val="left" w:pos="14656"/>
+        </w:tabs>
+        <w:ind w:firstLine="426"/>
+      </w:pPr>
+      <w:r>
+        <w:rPr>
+          <w:i/>
+          <w:iCs/>
+          <w:color w:val="000000"/>
+          <w:sz w:val="18"/>
+          <w:szCs w:val="18"/>
+        </w:rPr>
+        <w:t>(подпись)</w:t>
+      </w:r>
+      <w:r>
+        <w:t xml:space="preserve">                               </w:t>
+      </w:r>
+      <w:r>
+        <w:rPr>
+          <w:i/>
+          <w:iCs/>
+          <w:sz w:val="18"/>
+          <w:szCs w:val="18"/>
+        </w:rPr>
+        <w:t xml:space="preserve">(фамилия имя отчество)         </w:t>
+      </w:r>
+    </w:p>
+    <w:p>
+      <w:pPr>
+        <w:tabs>
+          <w:tab w:val="left" w:pos="916"/>
+          <w:tab w:val="left" w:pos="1832"/>
+          <w:tab w:val="left" w:pos="2748"/>
+          <w:tab w:val="left" w:pos="3664"/>
+          <w:tab w:val="left" w:pos="4580"/>
+          <w:tab w:val="left" w:pos="5496"/>
+          <w:tab w:val="left" w:pos="6412"/>
+          <w:tab w:val="left" w:pos="7328"/>
+          <w:tab w:val="left" w:pos="8244"/>
+          <w:tab w:val="left" w:pos="9160"/>
+          <w:tab w:val="left" w:pos="10076"/>
+          <w:tab w:val="left" w:pos="10992"/>
+          <w:tab w:val="left" w:pos="11908"/>
+          <w:tab w:val="left" w:pos="12824"/>
+          <w:tab w:val="left" w:pos="13740"/>
+          <w:tab w:val="left" w:pos="14656"/>
+        </w:tabs>
         <w:ind w:firstLine="0"/>
       </w:pPr>
     </w:p>
     <w:p>
       <w:pPr>
+        <w:tabs>
+          <w:tab w:val="left" w:pos="916"/>
+          <w:tab w:val="left" w:pos="1832"/>
+          <w:tab w:val="left" w:pos="2748"/>
+          <w:tab w:val="left" w:pos="3664"/>
+          <w:tab w:val="left" w:pos="4580"/>
+          <w:tab w:val="left" w:pos="5496"/>
+          <w:tab w:val="left" w:pos="6412"/>
+          <w:tab w:val="left" w:pos="7328"/>
+          <w:tab w:val="left" w:pos="8244"/>
+          <w:tab w:val="left" w:pos="9160"/>
+          <w:tab w:val="left" w:pos="10076"/>
+          <w:tab w:val="left" w:pos="10992"/>
+          <w:tab w:val="left" w:pos="11908"/>
+          <w:tab w:val="left" w:pos="12824"/>
+          <w:tab w:val="left" w:pos="13740"/>
+          <w:tab w:val="left" w:pos="14656"/>
+        </w:tabs>
         <w:ind w:firstLine="0"/>
       </w:pPr>
-    </w:p>
-    <w:p>
-      <w:pPr>
-        <w:ind w:firstLine="0"/>
-      </w:pPr>
-      <w:r>
-        <w:t xml:space="preserve">______________                        </w:t>
-      </w:r>
-      <w:proofErr w:type="spellStart"/>
-      <w:r>
-        <w:t>имяСтудентаИ</w:t>
-      </w:r>
-      <w:proofErr w:type="spellEnd"/>
-      <w:r>
-        <w:t xml:space="preserve"> </w:t>
-      </w:r>
-    </w:p>
-    <w:p>
-      <w:pPr>
-        <w:ind w:firstLine="426"/>
-      </w:pPr>
-      <w:r>
-        <w:t xml:space="preserve">подпись                               </w:t>
-      </w:r>
-      <w:r>
-        <w:t>фамилия имя отчество</w:t>
-      </w:r>
-      <w:r>
-        <w:t xml:space="preserve"> студента              </w:t>
-      </w:r>
-    </w:p>
-    <w:p>
-      <w:pPr>
-        <w:ind w:firstLine="0"/>
-      </w:pPr>
-      <w:bookmarkStart w:id="1" w:name="_heading=h.gjdgxs" w:colFirst="0" w:colLast="0"/>
-      <w:bookmarkEnd w:id="1"/>
-      <w:r>
-        <w:t xml:space="preserve">«___»______________20__г. </w:t>
-      </w:r>
-    </w:p>
-    <w:p>
-      <w:pPr>
-        <w:ind w:firstLine="709"/>
-        <w:jc w:val="right"/>
-        <w:rPr>
-          <w:b/>
-          <w:i/>
-        </w:rPr>
-      </w:pPr>
+      <w:r>
+        <w:t>«___»______________20</w:t>
+      </w:r>
+      <w:r>
+        <w:rPr>
+          <w:lang w:val="en-US"/>
+        </w:rPr>
+        <w:t xml:space="preserve">23 </w:t>
+      </w:r>
+      <w:r>
+        <w:t xml:space="preserve">г. </w:t>
+      </w:r>
     </w:p>
     <w:p/>
     <w:sectPr>

</xml_diff>